<commit_message>
Updated RA and SWMS to better meet requirements
</commit_message>
<xml_diff>
--- a/Documents/SwiftSqueezeRA.docx
+++ b/Documents/SwiftSqueezeRA.docx
@@ -430,7 +430,15 @@
                 <w:sz w:val="18"/>
                 <w:szCs w:val="18"/>
               </w:rPr>
-              <w:t>8/10/2023</w:t>
+              <w:t>20</w:t>
+            </w:r>
+            <w:r>
+              <w:rPr>
+                <w:rFonts w:eastAsia="Times New Roman" w:cs="Calibri"/>
+                <w:sz w:val="18"/>
+                <w:szCs w:val="18"/>
+              </w:rPr>
+              <w:t>/10/2023</w:t>
             </w:r>
           </w:p>
         </w:tc>
@@ -1431,6 +1439,61 @@
               <w:t>Wear safety glasses</w:t>
             </w:r>
           </w:p>
+          <w:p>
+            <w:pPr>
+              <w:spacing w:after="0" w:line="240" w:lineRule="auto"/>
+              <w:rPr>
+                <w:rFonts w:eastAsia="Times New Roman" w:cs="Calibri"/>
+              </w:rPr>
+            </w:pPr>
+          </w:p>
+          <w:p>
+            <w:pPr>
+              <w:pStyle w:val="ListParagraph"/>
+              <w:numPr>
+                <w:ilvl w:val="0"/>
+                <w:numId w:val="15"/>
+              </w:numPr>
+              <w:spacing w:after="0" w:line="240" w:lineRule="auto"/>
+              <w:rPr>
+                <w:rFonts w:eastAsia="Times New Roman" w:cs="Calibri"/>
+              </w:rPr>
+            </w:pPr>
+            <w:r>
+              <w:rPr>
+                <w:rFonts w:eastAsia="Times New Roman" w:cs="Calibri"/>
+                <w:sz w:val="18"/>
+                <w:szCs w:val="18"/>
+              </w:rPr>
+              <w:t xml:space="preserve">Replacing the lemon with a </w:t>
+            </w:r>
+            <w:proofErr w:type="gramStart"/>
+            <w:r>
+              <w:rPr>
+                <w:rFonts w:eastAsia="Times New Roman" w:cs="Calibri"/>
+                <w:sz w:val="18"/>
+                <w:szCs w:val="18"/>
+              </w:rPr>
+              <w:t>2 part</w:t>
+            </w:r>
+            <w:proofErr w:type="gramEnd"/>
+            <w:r>
+              <w:rPr>
+                <w:rFonts w:eastAsia="Times New Roman" w:cs="Calibri"/>
+                <w:sz w:val="18"/>
+                <w:szCs w:val="18"/>
+              </w:rPr>
+              <w:t xml:space="preserve"> </w:t>
+            </w:r>
+            <w:r>
+              <w:rPr>
+                <w:rFonts w:eastAsia="Times New Roman" w:cs="Calibri"/>
+                <w:sz w:val="18"/>
+                <w:szCs w:val="18"/>
+              </w:rPr>
+              <w:t>3D printed version, held together with 2 magnets</w:t>
+            </w:r>
+          </w:p>
         </w:tc>
         <w:tc>
           <w:tcPr>
@@ -1456,7 +1519,23 @@
                 <w:sz w:val="18"/>
                 <w:szCs w:val="18"/>
               </w:rPr>
-              <w:t>20/10/2023</w:t>
+              <w:t>2</w:t>
+            </w:r>
+            <w:r>
+              <w:rPr>
+                <w:rFonts w:eastAsia="Times New Roman" w:cs="Calibri"/>
+                <w:sz w:val="18"/>
+                <w:szCs w:val="18"/>
+              </w:rPr>
+              <w:t>5</w:t>
+            </w:r>
+            <w:r>
+              <w:rPr>
+                <w:rFonts w:eastAsia="Times New Roman" w:cs="Calibri"/>
+                <w:sz w:val="18"/>
+                <w:szCs w:val="18"/>
+              </w:rPr>
+              <w:t>/10/2023</w:t>
             </w:r>
           </w:p>
         </w:tc>
@@ -1662,7 +1741,46 @@
                 <w:sz w:val="18"/>
                 <w:szCs w:val="18"/>
               </w:rPr>
-              <w:t xml:space="preserve">Clean up spills immediately </w:t>
+              <w:t xml:space="preserve">Clean up spills </w:t>
+            </w:r>
+            <w:proofErr w:type="gramStart"/>
+            <w:r>
+              <w:rPr>
+                <w:rFonts w:eastAsia="Times New Roman" w:cs="Calibri"/>
+                <w:sz w:val="18"/>
+                <w:szCs w:val="18"/>
+              </w:rPr>
+              <w:t>immediately</w:t>
+            </w:r>
+            <w:proofErr w:type="gramEnd"/>
+            <w:r>
+              <w:rPr>
+                <w:rFonts w:eastAsia="Times New Roman" w:cs="Calibri"/>
+                <w:sz w:val="18"/>
+                <w:szCs w:val="18"/>
+              </w:rPr>
+              <w:t xml:space="preserve"> </w:t>
+            </w:r>
+          </w:p>
+          <w:p>
+            <w:pPr>
+              <w:pStyle w:val="ListParagraph"/>
+              <w:numPr>
+                <w:ilvl w:val="0"/>
+                <w:numId w:val="1"/>
+              </w:numPr>
+              <w:spacing w:line="240" w:lineRule="auto"/>
+              <w:rPr>
+                <w:rFonts w:eastAsia="Times New Roman" w:cs="Calibri"/>
+              </w:rPr>
+            </w:pPr>
+            <w:r>
+              <w:rPr>
+                <w:rFonts w:eastAsia="Times New Roman" w:cs="Calibri"/>
+                <w:sz w:val="18"/>
+                <w:szCs w:val="18"/>
+              </w:rPr>
+              <w:t>Replacing the lemon with a 3D printed version</w:t>
             </w:r>
           </w:p>
         </w:tc>
@@ -1686,7 +1804,23 @@
                 <w:sz w:val="18"/>
                 <w:szCs w:val="18"/>
               </w:rPr>
-              <w:t>20/10/2023</w:t>
+              <w:t>2</w:t>
+            </w:r>
+            <w:r>
+              <w:rPr>
+                <w:rFonts w:eastAsia="Times New Roman" w:cs="Calibri"/>
+                <w:sz w:val="18"/>
+                <w:szCs w:val="18"/>
+              </w:rPr>
+              <w:t>5</w:t>
+            </w:r>
+            <w:r>
+              <w:rPr>
+                <w:rFonts w:eastAsia="Times New Roman" w:cs="Calibri"/>
+                <w:sz w:val="18"/>
+                <w:szCs w:val="18"/>
+              </w:rPr>
+              <w:t>/10/2023</w:t>
             </w:r>
           </w:p>
         </w:tc>
@@ -1979,6 +2113,29 @@
               <w:t>Remove lemon juice when leaving robot unattended.</w:t>
             </w:r>
           </w:p>
+          <w:p>
+            <w:pPr>
+              <w:pStyle w:val="ListParagraph"/>
+              <w:numPr>
+                <w:ilvl w:val="0"/>
+                <w:numId w:val="8"/>
+              </w:numPr>
+              <w:spacing w:after="0" w:line="240" w:lineRule="auto"/>
+              <w:rPr>
+                <w:rFonts w:eastAsia="Times New Roman" w:cs="Calibri"/>
+                <w:sz w:val="18"/>
+                <w:szCs w:val="18"/>
+              </w:rPr>
+            </w:pPr>
+            <w:r>
+              <w:rPr>
+                <w:rFonts w:eastAsia="Times New Roman" w:cs="Calibri"/>
+                <w:sz w:val="18"/>
+                <w:szCs w:val="18"/>
+              </w:rPr>
+              <w:t xml:space="preserve">Knife will be replaced with a white plastic ‘party’ knife </w:t>
+            </w:r>
+          </w:p>
         </w:tc>
         <w:tc>
           <w:tcPr>
@@ -2004,7 +2161,23 @@
                 <w:sz w:val="18"/>
                 <w:szCs w:val="18"/>
               </w:rPr>
-              <w:t>20/10/2023</w:t>
+              <w:t>2</w:t>
+            </w:r>
+            <w:r>
+              <w:rPr>
+                <w:rFonts w:eastAsia="Times New Roman" w:cs="Calibri"/>
+                <w:sz w:val="18"/>
+                <w:szCs w:val="18"/>
+              </w:rPr>
+              <w:t>5</w:t>
+            </w:r>
+            <w:r>
+              <w:rPr>
+                <w:rFonts w:eastAsia="Times New Roman" w:cs="Calibri"/>
+                <w:sz w:val="18"/>
+                <w:szCs w:val="18"/>
+              </w:rPr>
+              <w:t>/10/2023</w:t>
             </w:r>
           </w:p>
         </w:tc>
@@ -2242,6 +2415,29 @@
               <w:t>Keep knife low to the table and have slow movements, stay within defined operating area.</w:t>
             </w:r>
           </w:p>
+          <w:p>
+            <w:pPr>
+              <w:pStyle w:val="ListParagraph"/>
+              <w:numPr>
+                <w:ilvl w:val="0"/>
+                <w:numId w:val="14"/>
+              </w:numPr>
+              <w:spacing w:after="0" w:line="240" w:lineRule="auto"/>
+              <w:rPr>
+                <w:rFonts w:eastAsia="Times New Roman" w:cs="Calibri"/>
+                <w:sz w:val="18"/>
+                <w:szCs w:val="18"/>
+              </w:rPr>
+            </w:pPr>
+            <w:r>
+              <w:rPr>
+                <w:rFonts w:eastAsia="Times New Roman" w:cs="Calibri"/>
+                <w:sz w:val="18"/>
+                <w:szCs w:val="18"/>
+              </w:rPr>
+              <w:t>Knife will be replaced with a white plastic ‘party’ knife</w:t>
+            </w:r>
+          </w:p>
         </w:tc>
         <w:tc>
           <w:tcPr>
@@ -2267,7 +2463,23 @@
                 <w:sz w:val="18"/>
                 <w:szCs w:val="18"/>
               </w:rPr>
-              <w:t>20/10/2023</w:t>
+              <w:t>2</w:t>
+            </w:r>
+            <w:r>
+              <w:rPr>
+                <w:rFonts w:eastAsia="Times New Roman" w:cs="Calibri"/>
+                <w:sz w:val="18"/>
+                <w:szCs w:val="18"/>
+              </w:rPr>
+              <w:t>5</w:t>
+            </w:r>
+            <w:r>
+              <w:rPr>
+                <w:rFonts w:eastAsia="Times New Roman" w:cs="Calibri"/>
+                <w:sz w:val="18"/>
+                <w:szCs w:val="18"/>
+              </w:rPr>
+              <w:t>/10/2023</w:t>
             </w:r>
           </w:p>
         </w:tc>
@@ -2328,6 +2540,7 @@
                 <w:sz w:val="18"/>
                 <w:szCs w:val="18"/>
               </w:rPr>
+              <w:lastRenderedPageBreak/>
               <w:t>Robot arm moves incorrectly</w:t>
             </w:r>
           </w:p>
@@ -2478,7 +2691,23 @@
                 <w:sz w:val="18"/>
                 <w:szCs w:val="18"/>
               </w:rPr>
-              <w:t>20/</w:t>
+              <w:t>2</w:t>
+            </w:r>
+            <w:r>
+              <w:rPr>
+                <w:rFonts w:eastAsia="Times New Roman" w:cs="Calibri"/>
+                <w:sz w:val="18"/>
+                <w:szCs w:val="18"/>
+              </w:rPr>
+              <w:t>5</w:t>
+            </w:r>
+            <w:r>
+              <w:rPr>
+                <w:rFonts w:eastAsia="Times New Roman" w:cs="Calibri"/>
+                <w:sz w:val="18"/>
+                <w:szCs w:val="18"/>
+              </w:rPr>
+              <w:t>/</w:t>
             </w:r>
             <w:r>
               <w:rPr>
@@ -2776,7 +3005,23 @@
                 <w:sz w:val="18"/>
                 <w:szCs w:val="18"/>
               </w:rPr>
-              <w:t>20/10/2023</w:t>
+              <w:t>2</w:t>
+            </w:r>
+            <w:r>
+              <w:rPr>
+                <w:rFonts w:eastAsia="Times New Roman" w:cs="Calibri"/>
+                <w:sz w:val="18"/>
+                <w:szCs w:val="18"/>
+              </w:rPr>
+              <w:t>5</w:t>
+            </w:r>
+            <w:r>
+              <w:rPr>
+                <w:rFonts w:eastAsia="Times New Roman" w:cs="Calibri"/>
+                <w:sz w:val="18"/>
+                <w:szCs w:val="18"/>
+              </w:rPr>
+              <w:t>/10/2023</w:t>
             </w:r>
           </w:p>
         </w:tc>
@@ -2837,7 +3082,6 @@
                 <w:sz w:val="18"/>
                 <w:szCs w:val="18"/>
               </w:rPr>
-              <w:lastRenderedPageBreak/>
               <w:t>Operating robot when tired</w:t>
             </w:r>
             <w:r>
@@ -3184,7 +3428,23 @@
                 <w:sz w:val="18"/>
                 <w:szCs w:val="18"/>
               </w:rPr>
-              <w:t>20/</w:t>
+              <w:t>2</w:t>
+            </w:r>
+            <w:r>
+              <w:rPr>
+                <w:rFonts w:eastAsia="Times New Roman" w:cs="Calibri"/>
+                <w:sz w:val="18"/>
+                <w:szCs w:val="18"/>
+              </w:rPr>
+              <w:t>5</w:t>
+            </w:r>
+            <w:r>
+              <w:rPr>
+                <w:rFonts w:eastAsia="Times New Roman" w:cs="Calibri"/>
+                <w:sz w:val="18"/>
+                <w:szCs w:val="18"/>
+              </w:rPr>
+              <w:t>/</w:t>
             </w:r>
             <w:r>
               <w:rPr>
@@ -3801,7 +4061,15 @@
                 <w:sz w:val="18"/>
                 <w:szCs w:val="18"/>
               </w:rPr>
-              <w:t>8/10/2023</w:t>
+              <w:t>20</w:t>
+            </w:r>
+            <w:r>
+              <w:rPr>
+                <w:rFonts w:eastAsia="Times New Roman" w:cs="Calibri"/>
+                <w:sz w:val="18"/>
+                <w:szCs w:val="18"/>
+              </w:rPr>
+              <w:t>/10/2023</w:t>
             </w:r>
           </w:p>
         </w:tc>
@@ -3947,6 +4215,7 @@
         </w:rPr>
         <w:t xml:space="preserve">e this hazardous work activity - </w:t>
       </w:r>
+      <w:proofErr w:type="gramStart"/>
       <w:r>
         <w:rPr>
           <w:rFonts w:ascii="Verdana" w:eastAsia="Times New Roman" w:hAnsi="Verdana"/>
@@ -3955,8 +4224,9 @@
           <w:szCs w:val="17"/>
           <w:lang w:val="en-US"/>
         </w:rPr>
-        <w:t>E.g. Operating, Handling</w:t>
-      </w:r>
+        <w:t>E.g.</w:t>
+      </w:r>
+      <w:proofErr w:type="gramEnd"/>
       <w:r>
         <w:rPr>
           <w:rFonts w:ascii="Verdana" w:eastAsia="Times New Roman" w:hAnsi="Verdana"/>
@@ -3965,7 +4235,7 @@
           <w:szCs w:val="17"/>
           <w:lang w:val="en-US"/>
         </w:rPr>
-        <w:t xml:space="preserve">, Using </w:t>
+        <w:t xml:space="preserve"> Operating, Handling</w:t>
       </w:r>
       <w:r>
         <w:rPr>
@@ -3975,7 +4245,7 @@
           <w:szCs w:val="17"/>
           <w:lang w:val="en-US"/>
         </w:rPr>
-        <w:t>… (</w:t>
+        <w:t xml:space="preserve">, Using </w:t>
       </w:r>
       <w:r>
         <w:rPr>
@@ -3985,7 +4255,7 @@
           <w:szCs w:val="17"/>
           <w:lang w:val="en-US"/>
         </w:rPr>
-        <w:t>Include names</w:t>
+        <w:t>… (</w:t>
       </w:r>
       <w:r>
         <w:rPr>
@@ -3995,7 +4265,7 @@
           <w:szCs w:val="17"/>
           <w:lang w:val="en-US"/>
         </w:rPr>
-        <w:t>)</w:t>
+        <w:t>Include names</w:t>
       </w:r>
       <w:r>
         <w:rPr>
@@ -4005,7 +4275,7 @@
           <w:szCs w:val="17"/>
           <w:lang w:val="en-US"/>
         </w:rPr>
-        <w:t xml:space="preserve"> of hazardous equipment, substances or materials used, and any quantities and concentrations of sub</w:t>
+        <w:t>)</w:t>
       </w:r>
       <w:r>
         <w:rPr>
@@ -4015,6 +4285,16 @@
           <w:szCs w:val="17"/>
           <w:lang w:val="en-US"/>
         </w:rPr>
+        <w:t xml:space="preserve"> of hazardous equipment, substances or materials used, and any quantities and concentrations of sub</w:t>
+      </w:r>
+      <w:r>
+        <w:rPr>
+          <w:rFonts w:ascii="Verdana" w:eastAsia="Times New Roman" w:hAnsi="Verdana"/>
+          <w:color w:val="000000"/>
+          <w:sz w:val="17"/>
+          <w:szCs w:val="17"/>
+          <w:lang w:val="en-US"/>
+        </w:rPr>
         <w:t>stance(s) or reaction products.</w:t>
       </w:r>
     </w:p>
@@ -4542,8 +4822,18 @@
           <w:sz w:val="18"/>
           <w:szCs w:val="18"/>
         </w:rPr>
-        <w:t>, hazardous waste</w:t>
-      </w:r>
+        <w:t xml:space="preserve">, hazardous </w:t>
+      </w:r>
+      <w:proofErr w:type="gramStart"/>
+      <w:r>
+        <w:rPr>
+          <w:rFonts w:cs="Calibri"/>
+          <w:sz w:val="18"/>
+          <w:szCs w:val="18"/>
+        </w:rPr>
+        <w:t>waste</w:t>
+      </w:r>
+      <w:proofErr w:type="gramEnd"/>
     </w:p>
     <w:p>
       <w:pPr>
@@ -4840,7 +5130,25 @@
           <w:sz w:val="18"/>
           <w:szCs w:val="18"/>
         </w:rPr>
-        <w:t xml:space="preserve">. For example: change work practices, provide training, information and signs, </w:t>
+        <w:t xml:space="preserve">. For example: change work practices, provide training, </w:t>
+      </w:r>
+      <w:proofErr w:type="gramStart"/>
+      <w:r>
+        <w:rPr>
+          <w:rFonts w:eastAsia="Times New Roman" w:cs="Calibri"/>
+          <w:sz w:val="18"/>
+          <w:szCs w:val="18"/>
+        </w:rPr>
+        <w:t>information</w:t>
+      </w:r>
+      <w:proofErr w:type="gramEnd"/>
+      <w:r>
+        <w:rPr>
+          <w:rFonts w:eastAsia="Times New Roman" w:cs="Calibri"/>
+          <w:sz w:val="18"/>
+          <w:szCs w:val="18"/>
+        </w:rPr>
+        <w:t xml:space="preserve"> and signs, </w:t>
       </w:r>
       <w:r>
         <w:rPr>

</xml_diff>